<commit_message>
CountryCodes Json TimeConversions Page
</commit_message>
<xml_diff>
--- a/Charter Documents/Charter Documents/EarthOverView.docx
+++ b/Charter Documents/Charter Documents/EarthOverView.docx
@@ -686,8 +686,6 @@
         </w:rPr>
         <w:t>ounter</w:t>
       </w:r>
-      <w:bookmarkStart w:id="0" w:name="_GoBack"/>
-      <w:bookmarkEnd w:id="0"/>
       <w:proofErr w:type="spellEnd"/>
     </w:p>
     <w:p>
@@ -957,25 +955,19 @@
         </w:rPr>
       </w:pPr>
       <w:r>
-        <w:rPr>
-          <w:color w:val="000000" w:themeColor="text1"/>
-        </w:rPr>
-        <w:t>API</w:t>
-      </w:r>
-      <w:r>
-        <w:rPr>
-          <w:color w:val="000000" w:themeColor="text1"/>
-        </w:rPr>
-        <w:t>:</w:t>
-      </w:r>
-      <w:r>
-        <w:t xml:space="preserve"> JavaScript</w:t>
-      </w:r>
-      <w:r>
-        <w:rPr>
-          <w:color w:val="000000" w:themeColor="text1"/>
-        </w:rPr>
-        <w:t>, tailwind</w:t>
+        <w:t>JavaScript</w:t>
+      </w:r>
+      <w:r>
+        <w:rPr>
+          <w:color w:val="000000" w:themeColor="text1"/>
+        </w:rPr>
+        <w:t xml:space="preserve">, </w:t>
+      </w:r>
+      <w:r>
+        <w:rPr>
+          <w:color w:val="000000" w:themeColor="text1"/>
+        </w:rPr>
+        <w:t>Bootstrap</w:t>
       </w:r>
     </w:p>
     <w:p>
@@ -1220,25 +1212,19 @@
         <w:rPr>
           <w:color w:val="000000" w:themeColor="text1"/>
         </w:rPr>
-        <w:t>API</w:t>
-      </w:r>
-      <w:r>
-        <w:rPr>
-          <w:color w:val="000000" w:themeColor="text1"/>
-        </w:rPr>
-        <w:t xml:space="preserve">: </w:t>
-      </w:r>
-      <w:r>
-        <w:rPr>
-          <w:color w:val="000000" w:themeColor="text1"/>
-        </w:rPr>
         <w:t>JavaScript</w:t>
       </w:r>
       <w:r>
         <w:rPr>
           <w:color w:val="000000" w:themeColor="text1"/>
         </w:rPr>
-        <w:t>, tailwind</w:t>
+        <w:t xml:space="preserve">, </w:t>
+      </w:r>
+      <w:r>
+        <w:rPr>
+          <w:color w:val="000000" w:themeColor="text1"/>
+        </w:rPr>
+        <w:t>Bootstrap</w:t>
       </w:r>
     </w:p>
     <w:p>
@@ -1415,19 +1401,19 @@
         <w:rPr>
           <w:color w:val="000000" w:themeColor="text1"/>
         </w:rPr>
-        <w:t xml:space="preserve">API: </w:t>
-      </w:r>
-      <w:r>
-        <w:rPr>
-          <w:color w:val="000000" w:themeColor="text1"/>
-        </w:rPr>
         <w:t>JavaScript</w:t>
       </w:r>
       <w:r>
         <w:rPr>
           <w:color w:val="000000" w:themeColor="text1"/>
         </w:rPr>
-        <w:t>, tailwind</w:t>
+        <w:t xml:space="preserve">, </w:t>
+      </w:r>
+      <w:r>
+        <w:rPr>
+          <w:color w:val="000000" w:themeColor="text1"/>
+        </w:rPr>
+        <w:t>Bootstrap</w:t>
       </w:r>
     </w:p>
     <w:p>
@@ -1600,95 +1586,88 @@
         <w:rPr>
           <w:color w:val="000000" w:themeColor="text1"/>
         </w:rPr>
-        <w:t xml:space="preserve"> A button to switch between 12 hour and 24 hour time </w:t>
-      </w:r>
+        <w:t xml:space="preserve"> A button to switch between 12 hour and 24 hour time formats </w:t>
+      </w:r>
+      <w:r>
+        <w:rPr>
+          <w:color w:val="000000" w:themeColor="text1"/>
+        </w:rPr>
+        <w:t xml:space="preserve"> A table with the following columns: Country,</w:t>
+      </w:r>
+      <w:r>
+        <w:rPr>
+          <w:color w:val="000000" w:themeColor="text1"/>
+        </w:rPr>
+        <w:t xml:space="preserve"> Time Zone,</w:t>
+      </w:r>
+      <w:bookmarkStart w:id="0" w:name="_GoBack"/>
+      <w:bookmarkEnd w:id="0"/>
+      <w:r>
+        <w:rPr>
+          <w:color w:val="000000" w:themeColor="text1"/>
+        </w:rPr>
+        <w:t xml:space="preserve"> Continent, Time, AM/PM</w:t>
+      </w:r>
+      <w:r>
+        <w:rPr>
+          <w:color w:val="000000" w:themeColor="text1"/>
+        </w:rPr>
+        <w:t>, Date</w:t>
+      </w:r>
+      <w:r>
+        <w:rPr>
+          <w:color w:val="000000" w:themeColor="text1"/>
+        </w:rPr>
+        <w:t>.</w:t>
+      </w:r>
+    </w:p>
+    <w:p>
+      <w:pPr>
+        <w:rPr>
+          <w:color w:val="000000" w:themeColor="text1"/>
+        </w:rPr>
+      </w:pPr>
+    </w:p>
+    <w:p>
+      <w:pPr>
+        <w:rPr>
+          <w:color w:val="000000" w:themeColor="text1"/>
+          <w:u w:val="single"/>
+        </w:rPr>
+      </w:pPr>
+      <w:r>
+        <w:rPr>
+          <w:color w:val="000000" w:themeColor="text1"/>
+          <w:u w:val="single"/>
+        </w:rPr>
+        <w:t>Technical requirements:</w:t>
+      </w:r>
+    </w:p>
+    <w:p>
+      <w:pPr>
+        <w:rPr>
+          <w:color w:val="000000" w:themeColor="text1"/>
+        </w:rPr>
+      </w:pPr>
       <w:proofErr w:type="gramStart"/>
       <w:r>
         <w:rPr>
           <w:color w:val="000000" w:themeColor="text1"/>
         </w:rPr>
-        <w:t xml:space="preserve">formats </w:t>
-      </w:r>
-      <w:r>
-        <w:rPr>
-          <w:color w:val="000000" w:themeColor="text1"/>
-        </w:rPr>
-        <w:t xml:space="preserve"> A</w:t>
+        <w:t>Moment.js ,</w:t>
+      </w:r>
+      <w:r>
+        <w:rPr>
+          <w:color w:val="000000" w:themeColor="text1"/>
+        </w:rPr>
+        <w:t>JavaScript</w:t>
       </w:r>
       <w:proofErr w:type="gramEnd"/>
       <w:r>
         <w:rPr>
           <w:color w:val="000000" w:themeColor="text1"/>
         </w:rPr>
-        <w:t xml:space="preserve"> table with the following columns: Country, Continent, Time, AM/PM</w:t>
-      </w:r>
-      <w:r>
-        <w:rPr>
-          <w:color w:val="000000" w:themeColor="text1"/>
-        </w:rPr>
-        <w:t>, Date</w:t>
-      </w:r>
-      <w:r>
-        <w:rPr>
-          <w:color w:val="000000" w:themeColor="text1"/>
-        </w:rPr>
-        <w:t>.</w:t>
-      </w:r>
-    </w:p>
-    <w:p>
-      <w:pPr>
-        <w:rPr>
-          <w:color w:val="000000" w:themeColor="text1"/>
-        </w:rPr>
-      </w:pPr>
-    </w:p>
-    <w:p>
-      <w:pPr>
-        <w:rPr>
-          <w:color w:val="000000" w:themeColor="text1"/>
-          <w:u w:val="single"/>
-        </w:rPr>
-      </w:pPr>
-      <w:r>
-        <w:rPr>
-          <w:color w:val="000000" w:themeColor="text1"/>
-          <w:u w:val="single"/>
-        </w:rPr>
-        <w:t>Technical requirements:</w:t>
-      </w:r>
-    </w:p>
-    <w:p>
-      <w:pPr>
-        <w:rPr>
-          <w:color w:val="000000" w:themeColor="text1"/>
-        </w:rPr>
-      </w:pPr>
-      <w:r>
-        <w:rPr>
-          <w:color w:val="000000" w:themeColor="text1"/>
-        </w:rPr>
-        <w:t xml:space="preserve">API: </w:t>
-      </w:r>
-      <w:r>
-        <w:t>https://timeapi.io/#</w:t>
-      </w:r>
-      <w:r>
-        <w:rPr>
-          <w:color w:val="000000" w:themeColor="text1"/>
-        </w:rPr>
-        <w:t xml:space="preserve">, </w:t>
-      </w:r>
-      <w:r>
-        <w:rPr>
-          <w:color w:val="000000" w:themeColor="text1"/>
-        </w:rPr>
-        <w:t>JavaScript</w:t>
-      </w:r>
-      <w:r>
-        <w:rPr>
-          <w:color w:val="000000" w:themeColor="text1"/>
-        </w:rPr>
-        <w:t>, tailwind</w:t>
+        <w:t>, Bootstrap</w:t>
       </w:r>
     </w:p>
     <w:p>
@@ -1853,6 +1832,7 @@
           <w:szCs w:val="24"/>
           <w:u w:val="single"/>
         </w:rPr>
+        <w:lastRenderedPageBreak/>
         <w:t>Design requirements:</w:t>
       </w:r>
     </w:p>
@@ -1866,7 +1846,6 @@
         <w:rPr>
           <w:color w:val="000000" w:themeColor="text1"/>
         </w:rPr>
-        <w:lastRenderedPageBreak/>
         <w:t>Search bar, search selector, filter and sort buttons, A table with the followi</w:t>
       </w:r>
       <w:r>
@@ -1939,7 +1918,13 @@
         <w:rPr>
           <w:color w:val="000000" w:themeColor="text1"/>
         </w:rPr>
-        <w:t>, tailwind</w:t>
+        <w:t xml:space="preserve">, </w:t>
+      </w:r>
+      <w:r>
+        <w:rPr>
+          <w:color w:val="000000" w:themeColor="text1"/>
+        </w:rPr>
+        <w:t>Bootstrap</w:t>
       </w:r>
     </w:p>
     <w:p>
@@ -2160,7 +2145,13 @@
         <w:rPr>
           <w:color w:val="000000" w:themeColor="text1"/>
         </w:rPr>
-        <w:t>, tailwind</w:t>
+        <w:t xml:space="preserve">, </w:t>
+      </w:r>
+      <w:r>
+        <w:rPr>
+          <w:color w:val="000000" w:themeColor="text1"/>
+        </w:rPr>
+        <w:t>Bootstrap</w:t>
       </w:r>
     </w:p>
     <w:p>
@@ -2343,22 +2334,19 @@
         <w:rPr>
           <w:color w:val="000000" w:themeColor="text1"/>
         </w:rPr>
-        <w:t>API:</w:t>
-      </w:r>
-      <w:r>
-        <w:t xml:space="preserve"> </w:t>
-      </w:r>
-      <w:r>
-        <w:rPr>
-          <w:color w:val="000000" w:themeColor="text1"/>
-        </w:rPr>
         <w:t>JavaScript</w:t>
       </w:r>
       <w:r>
         <w:rPr>
           <w:color w:val="000000" w:themeColor="text1"/>
         </w:rPr>
-        <w:t>, tailwind</w:t>
+        <w:t xml:space="preserve">, </w:t>
+      </w:r>
+      <w:r>
+        <w:rPr>
+          <w:color w:val="000000" w:themeColor="text1"/>
+        </w:rPr>
+        <w:t>Bootstrap</w:t>
       </w:r>
     </w:p>
     <w:p>
@@ -2384,6 +2372,7 @@
           <w:szCs w:val="32"/>
           <w:u w:val="single"/>
         </w:rPr>
+        <w:lastRenderedPageBreak/>
         <w:t>Moon Phase Tracker</w:t>
       </w:r>
       <w:r>
@@ -2412,7 +2401,6 @@
           <w:szCs w:val="24"/>
           <w:u w:val="single"/>
         </w:rPr>
-        <w:lastRenderedPageBreak/>
         <w:t>Main Scenarios:</w:t>
       </w:r>
     </w:p>
@@ -2781,7 +2769,15 @@
           <w:szCs w:val="60"/>
           <w:u w:val="single"/>
         </w:rPr>
-        <w:t>https://timeapi.io/#</w:t>
+        <w:t>htttps://ipinfo.io/</w:t>
+      </w:r>
+      <w:r>
+        <w:rPr>
+          <w:color w:val="000000" w:themeColor="text1"/>
+          <w:szCs w:val="60"/>
+          <w:u w:val="single"/>
+        </w:rPr>
+        <w:t xml:space="preserve"> (to get current location)</w:t>
       </w:r>
     </w:p>
     <w:p>
@@ -5901,7 +5897,7 @@
 </file>
 
 <file path=customXml/itemProps1.xml><?xml version="1.0" encoding="utf-8"?>
-<ds:datastoreItem xmlns:ds="http://schemas.openxmlformats.org/officeDocument/2006/customXml" ds:itemID="{B9848B96-4317-4AE6-9294-F96365EFD02F}">
+<ds:datastoreItem xmlns:ds="http://schemas.openxmlformats.org/officeDocument/2006/customXml" ds:itemID="{D51A5959-843B-411C-BE21-394B393C8113}">
   <ds:schemaRefs>
     <ds:schemaRef ds:uri="http://schemas.openxmlformats.org/officeDocument/2006/bibliography"/>
   </ds:schemaRefs>

</xml_diff>